<commit_message>
MS Project, Risk List updated
</commit_message>
<xml_diff>
--- a/Word Dateien/Risk List.docx
+++ b/Word Dateien/Risk List.docx
@@ -7,42 +7,22 @@
         <w:pStyle w:val="Title"/>
         <w:jc w:val="right"/>
       </w:pPr>
-      <w:r>
-        <w:fldChar w:fldCharType="begin"/>
-      </w:r>
-      <w:r>
-        <w:instrText xml:space="preserve"> SUBJECT  \* MERGEFORMAT </w:instrText>
-      </w:r>
-      <w:r>
-        <w:fldChar w:fldCharType="separate"/>
-      </w:r>
-      <w:r>
-        <w:t>ProjectCM</w:t>
-      </w:r>
-      <w:r>
-        <w:fldChar w:fldCharType="end"/>
-      </w:r>
+      <w:fldSimple w:instr=" SUBJECT  \* MERGEFORMAT ">
+        <w:r>
+          <w:t>ProjectCM</w:t>
+        </w:r>
+      </w:fldSimple>
     </w:p>
     <w:p>
       <w:pPr>
         <w:pStyle w:val="Title"/>
         <w:jc w:val="right"/>
       </w:pPr>
-      <w:r>
-        <w:fldChar w:fldCharType="begin"/>
-      </w:r>
-      <w:r>
-        <w:instrText xml:space="preserve"> TITLE  \* MERGEFORMAT </w:instrText>
-      </w:r>
-      <w:r>
-        <w:fldChar w:fldCharType="separate"/>
-      </w:r>
-      <w:r>
-        <w:t>Risk List</w:t>
-      </w:r>
-      <w:r>
-        <w:fldChar w:fldCharType="end"/>
-      </w:r>
+      <w:fldSimple w:instr=" TITLE  \* MERGEFORMAT ">
+        <w:r>
+          <w:t>Risk List</w:t>
+        </w:r>
+      </w:fldSimple>
     </w:p>
     <w:p>
       <w:pPr>
@@ -1561,22 +1541,11 @@
       <w:r>
         <w:br w:type="page"/>
       </w:r>
-      <w:r>
-        <w:lastRenderedPageBreak/>
-        <w:fldChar w:fldCharType="begin"/>
-      </w:r>
-      <w:r>
-        <w:instrText xml:space="preserve"> TITLE  \* MERGEFORMAT </w:instrText>
-      </w:r>
-      <w:r>
-        <w:fldChar w:fldCharType="separate"/>
-      </w:r>
-      <w:r>
-        <w:t>Risk List</w:t>
-      </w:r>
-      <w:r>
-        <w:fldChar w:fldCharType="end"/>
-      </w:r>
+      <w:fldSimple w:instr=" TITLE  \* MERGEFORMAT ">
+        <w:r>
+          <w:t>Risk List</w:t>
+        </w:r>
+      </w:fldSimple>
     </w:p>
     <w:p>
       <w:pPr>
@@ -1843,13 +1812,7 @@
         <w:pStyle w:val="Text"/>
       </w:pPr>
       <w:r>
-        <w:t xml:space="preserve">Illness </w:t>
-      </w:r>
-      <w:r>
-        <w:t>would l</w:t>
-      </w:r>
-      <w:r>
-        <w:t>ead to problems in the schedule as the tasks could not be resolved.</w:t>
+        <w:t>Illness would lead to problems in the schedule as the tasks could not be resolved.</w:t>
       </w:r>
     </w:p>
     <w:p>
@@ -2078,8 +2041,6 @@
       <w:r>
         <w:t>Installing a virtual machine</w:t>
       </w:r>
-      <w:bookmarkStart w:id="26" w:name="_GoBack"/>
-      <w:bookmarkEnd w:id="26"/>
     </w:p>
     <w:p>
       <w:pPr>
@@ -2138,7 +2099,13 @@
         <w:pStyle w:val="Text"/>
       </w:pPr>
       <w:r>
-        <w:t>As the team depends on computers and their programs, there is the risk, that the hardware fails.</w:t>
+        <w:t xml:space="preserve">As the team depends on computers and their programs, there is the </w:t>
+      </w:r>
+      <w:r>
+        <w:t>risk that</w:t>
+      </w:r>
+      <w:r>
+        <w:t xml:space="preserve"> the hardware fails.</w:t>
       </w:r>
     </w:p>
     <w:p>
@@ -2159,13 +2126,7 @@
         <w:pStyle w:val="Text"/>
       </w:pPr>
       <w:r>
-        <w:t>Hardware breakdown</w:t>
-      </w:r>
-      <w:r>
-        <w:t xml:space="preserve"> would lead to problems in the schedule as the tasks could not be resolved.</w:t>
-      </w:r>
-      <w:r>
-        <w:t xml:space="preserve"> </w:t>
+        <w:t xml:space="preserve">Hardware breakdown would lead to problems in the schedule as the tasks could not be resolved. </w:t>
       </w:r>
     </w:p>
     <w:p>
@@ -2209,6 +2170,31 @@
       <w:r>
         <w:t>Running analyzing software on your device</w:t>
       </w:r>
+      <w:r>
+        <w:t>.</w:t>
+      </w:r>
+    </w:p>
+    <w:p>
+      <w:pPr>
+        <w:pStyle w:val="Text"/>
+      </w:pPr>
+      <w:r>
+        <w:t>Having a backup device</w:t>
+      </w:r>
+    </w:p>
+    <w:p>
+      <w:pPr>
+        <w:pStyle w:val="Heading2"/>
+        <w:numPr>
+          <w:ilvl w:val="1"/>
+          <w:numId w:val="25"/>
+        </w:numPr>
+        <w:spacing w:before="120"/>
+      </w:pPr>
+      <w:r>
+        <w:lastRenderedPageBreak/>
+        <w:t>Exam period</w:t>
+      </w:r>
     </w:p>
     <w:p>
       <w:pPr>
@@ -2220,7 +2206,114 @@
         <w:spacing w:before="120"/>
       </w:pPr>
       <w:r>
-        <w:lastRenderedPageBreak/>
+        <w:t>Risk Magnitude or Ranking</w:t>
+      </w:r>
+    </w:p>
+    <w:p>
+      <w:pPr>
+        <w:pStyle w:val="Text"/>
+      </w:pPr>
+      <w:r>
+        <w:t>4</w:t>
+      </w:r>
+    </w:p>
+    <w:p>
+      <w:pPr>
+        <w:pStyle w:val="Heading3"/>
+        <w:numPr>
+          <w:ilvl w:val="2"/>
+          <w:numId w:val="25"/>
+        </w:numPr>
+        <w:spacing w:before="120"/>
+      </w:pPr>
+      <w:r>
+        <w:t>Description</w:t>
+      </w:r>
+    </w:p>
+    <w:p>
+      <w:pPr>
+        <w:pStyle w:val="Text"/>
+      </w:pPr>
+      <w:r>
+        <w:t xml:space="preserve">Because of upcoming exams, it is possible to concentrate more on preparation for the exams than on working on the project. </w:t>
+      </w:r>
+    </w:p>
+    <w:p>
+      <w:pPr>
+        <w:pStyle w:val="Heading3"/>
+        <w:numPr>
+          <w:ilvl w:val="2"/>
+          <w:numId w:val="25"/>
+        </w:numPr>
+        <w:spacing w:before="120"/>
+      </w:pPr>
+      <w:r>
+        <w:t>Impacts</w:t>
+      </w:r>
+    </w:p>
+    <w:p>
+      <w:pPr>
+        <w:pStyle w:val="Text"/>
+      </w:pPr>
+      <w:r>
+        <w:t>As you spend more time learning than working on the project, it could lead to time problems. The team member could neglect the project so that his tasks would not be resolved and the deadline of the project could not be halt.</w:t>
+      </w:r>
+    </w:p>
+    <w:p>
+      <w:pPr>
+        <w:pStyle w:val="Heading3"/>
+        <w:numPr>
+          <w:ilvl w:val="2"/>
+          <w:numId w:val="25"/>
+        </w:numPr>
+        <w:spacing w:before="120"/>
+      </w:pPr>
+      <w:r>
+        <w:t>Indicators</w:t>
+      </w:r>
+    </w:p>
+    <w:p>
+      <w:pPr>
+        <w:pStyle w:val="Text"/>
+      </w:pPr>
+      <w:r>
+        <w:t xml:space="preserve">The tasks are not resolved </w:t>
+      </w:r>
+      <w:r>
+        <w:t>like they are planned on Jira or MS Project.</w:t>
+      </w:r>
+    </w:p>
+    <w:p>
+      <w:pPr>
+        <w:pStyle w:val="Heading3"/>
+        <w:numPr>
+          <w:ilvl w:val="2"/>
+          <w:numId w:val="25"/>
+        </w:numPr>
+        <w:spacing w:before="120"/>
+      </w:pPr>
+      <w:r>
+        <w:t>Mitigation Strategy</w:t>
+      </w:r>
+    </w:p>
+    <w:p>
+      <w:pPr>
+        <w:pStyle w:val="Text"/>
+      </w:pPr>
+      <w:r>
+        <w:t>Having a strict schedule to do both, learning and working on the project.</w:t>
+      </w:r>
+    </w:p>
+    <w:p>
+      <w:pPr>
+        <w:pStyle w:val="Heading3"/>
+        <w:numPr>
+          <w:ilvl w:val="2"/>
+          <w:numId w:val="25"/>
+        </w:numPr>
+        <w:spacing w:before="120"/>
+      </w:pPr>
+      <w:r>
         <w:t>Contingency Plan</w:t>
       </w:r>
     </w:p>
@@ -2229,7 +2322,7 @@
         <w:pStyle w:val="Text"/>
       </w:pPr>
       <w:r>
-        <w:t>Having another device as backup to easily switch the broken one.</w:t>
+        <w:t>Tasks could have to be deleted. Other members would have to handle the tasks.</w:t>
       </w:r>
     </w:p>
     <w:p>
@@ -2237,7 +2330,152 @@
         <w:pStyle w:val="Text"/>
       </w:pPr>
     </w:p>
-    <w:p/>
+    <w:p>
+      <w:pPr>
+        <w:pStyle w:val="Heading2"/>
+        <w:numPr>
+          <w:ilvl w:val="1"/>
+          <w:numId w:val="25"/>
+        </w:numPr>
+        <w:spacing w:before="120"/>
+      </w:pPr>
+      <w:r>
+        <w:t>Natural Catastrophes</w:t>
+      </w:r>
+    </w:p>
+    <w:p>
+      <w:pPr>
+        <w:pStyle w:val="Heading3"/>
+        <w:numPr>
+          <w:ilvl w:val="2"/>
+          <w:numId w:val="25"/>
+        </w:numPr>
+        <w:spacing w:before="120"/>
+      </w:pPr>
+      <w:r>
+        <w:t>Risk Magnitude or Ranking</w:t>
+      </w:r>
+    </w:p>
+    <w:p>
+      <w:pPr>
+        <w:pStyle w:val="Text"/>
+      </w:pPr>
+      <w:r>
+        <w:t>5</w:t>
+      </w:r>
+    </w:p>
+    <w:p>
+      <w:pPr>
+        <w:pStyle w:val="Heading3"/>
+        <w:numPr>
+          <w:ilvl w:val="2"/>
+          <w:numId w:val="25"/>
+        </w:numPr>
+        <w:spacing w:before="120"/>
+      </w:pPr>
+      <w:r>
+        <w:t>Description</w:t>
+      </w:r>
+    </w:p>
+    <w:p>
+      <w:pPr>
+        <w:pStyle w:val="Text"/>
+      </w:pPr>
+      <w:r>
+        <w:t>A natural catastrophe could occur and impact the project.</w:t>
+      </w:r>
+    </w:p>
+    <w:p>
+      <w:pPr>
+        <w:pStyle w:val="Heading3"/>
+        <w:numPr>
+          <w:ilvl w:val="2"/>
+          <w:numId w:val="25"/>
+        </w:numPr>
+        <w:spacing w:before="120"/>
+      </w:pPr>
+      <w:r>
+        <w:t>Impacts</w:t>
+      </w:r>
+    </w:p>
+    <w:p>
+      <w:pPr>
+        <w:pStyle w:val="Text"/>
+      </w:pPr>
+      <w:r>
+        <w:t>The project could not be finished.</w:t>
+      </w:r>
+    </w:p>
+    <w:p>
+      <w:pPr>
+        <w:pStyle w:val="Heading3"/>
+        <w:numPr>
+          <w:ilvl w:val="2"/>
+          <w:numId w:val="25"/>
+        </w:numPr>
+        <w:spacing w:before="120"/>
+      </w:pPr>
+      <w:r>
+        <w:t>Indicators</w:t>
+      </w:r>
+    </w:p>
+    <w:p>
+      <w:pPr>
+        <w:pStyle w:val="Text"/>
+      </w:pPr>
+      <w:r>
+        <w:t>Weather changes or unusual things happen in your environment</w:t>
+      </w:r>
+    </w:p>
+    <w:p>
+      <w:pPr>
+        <w:pStyle w:val="Heading3"/>
+        <w:numPr>
+          <w:ilvl w:val="2"/>
+          <w:numId w:val="25"/>
+        </w:numPr>
+        <w:spacing w:before="120"/>
+      </w:pPr>
+      <w:r>
+        <w:t>Mitigation Strategy</w:t>
+      </w:r>
+    </w:p>
+    <w:p>
+      <w:pPr>
+        <w:pStyle w:val="Text"/>
+      </w:pPr>
+      <w:r>
+        <w:t>Having your project decentralized, so that you are independent to your workplace.</w:t>
+      </w:r>
+    </w:p>
+    <w:p>
+      <w:pPr>
+        <w:pStyle w:val="Heading3"/>
+        <w:numPr>
+          <w:ilvl w:val="2"/>
+          <w:numId w:val="25"/>
+        </w:numPr>
+        <w:spacing w:before="120"/>
+      </w:pPr>
+      <w:r>
+        <w:t>Contingency Plan</w:t>
+      </w:r>
+    </w:p>
+    <w:p>
+      <w:pPr>
+        <w:pStyle w:val="Text"/>
+      </w:pPr>
+      <w:r>
+        <w:t>Changing the working place and devices.</w:t>
+      </w:r>
+      <w:bookmarkStart w:id="26" w:name="_GoBack"/>
+      <w:bookmarkEnd w:id="26"/>
+    </w:p>
+    <w:p>
+      <w:pPr>
+        <w:pStyle w:val="Text"/>
+      </w:pPr>
+    </w:p>
     <w:sectPr>
       <w:headerReference w:type="default" r:id="rId9"/>
       <w:footerReference w:type="default" r:id="rId10"/>
@@ -2491,7 +2729,7 @@
               <w:rFonts w:ascii="Arial" w:hAnsi="Arial" w:cs="Arial"/>
               <w:noProof/>
             </w:rPr>
-            <w:t>5</w:t>
+            <w:t>6</w:t>
           </w:r>
           <w:r>
             <w:rPr>
@@ -5747,7 +5985,7 @@
 </file>
 
 <file path=customXml/itemProps1.xml><?xml version="1.0" encoding="utf-8"?>
-<ds:datastoreItem xmlns:ds="http://schemas.openxmlformats.org/officeDocument/2006/customXml" ds:itemID="{AE1D0339-A679-4876-96B1-D2E97FC2B804}">
+<ds:datastoreItem xmlns:ds="http://schemas.openxmlformats.org/officeDocument/2006/customXml" ds:itemID="{D3EAF737-2370-415C-A662-860099ECF6F7}">
   <ds:schemaRefs>
     <ds:schemaRef ds:uri="http://schemas.openxmlformats.org/officeDocument/2006/bibliography"/>
   </ds:schemaRefs>

</xml_diff>